<commit_message>
added testing, file writing to save test data and added make file testing integration
</commit_message>
<xml_diff>
--- a/Report.docx
+++ b/Report.docx
@@ -241,6 +241,149 @@
           <w:lang w:val="en-ZA"/>
         </w:rPr>
       </w:pPr>
+      <w:r>
+        <w:rPr>
+          <w:lang w:val="en-ZA"/>
+        </w:rPr>
+        <w:t>(optimisations)</w:t>
+      </w:r>
+    </w:p>
+    <w:p>
+      <w:pPr>
+        <w:rPr>
+          <w:lang w:val="en-ZA"/>
+        </w:rPr>
+      </w:pPr>
+    </w:p>
+    <w:p>
+      <w:pPr>
+        <w:rPr>
+          <w:lang w:val="en-ZA"/>
+        </w:rPr>
+      </w:pPr>
+      <w:r>
+        <w:rPr>
+          <w:lang w:val="en-ZA"/>
+        </w:rPr>
+        <w:t>Validation:</w:t>
+      </w:r>
+    </w:p>
+    <w:p>
+      <w:pPr>
+        <w:rPr>
+          <w:lang w:val="en-ZA"/>
+        </w:rPr>
+      </w:pPr>
+      <w:r>
+        <w:rPr>
+          <w:lang w:val="en-ZA"/>
+        </w:rPr>
+        <w:t>Benchmark:</w:t>
+      </w:r>
+    </w:p>
+    <w:p>
+      <w:pPr>
+        <w:rPr>
+          <w:lang w:val="en-ZA"/>
+        </w:rPr>
+      </w:pPr>
+      <w:r>
+        <w:rPr>
+          <w:lang w:val="en-ZA"/>
+        </w:rPr>
+        <w:t>Systems tested on:</w:t>
+      </w:r>
+    </w:p>
+    <w:p>
+      <w:pPr>
+        <w:rPr>
+          <w:lang w:val="en-ZA"/>
+        </w:rPr>
+      </w:pPr>
+      <w:r>
+        <w:rPr>
+          <w:lang w:val="en-ZA"/>
+        </w:rPr>
+        <w:t>Difficulties:</w:t>
+      </w:r>
+    </w:p>
+    <w:p>
+      <w:pPr>
+        <w:rPr>
+          <w:lang w:val="en-ZA"/>
+        </w:rPr>
+      </w:pPr>
+    </w:p>
+    <w:p>
+      <w:pPr>
+        <w:rPr>
+          <w:lang w:val="en-ZA"/>
+        </w:rPr>
+      </w:pPr>
+      <w:r>
+        <w:rPr>
+          <w:lang w:val="en-ZA"/>
+        </w:rPr>
+        <w:t>Speedup Graphs:</w:t>
+      </w:r>
+    </w:p>
+    <w:p>
+      <w:pPr>
+        <w:rPr>
+          <w:lang w:val="en-ZA"/>
+        </w:rPr>
+      </w:pPr>
+      <w:r>
+        <w:rPr>
+          <w:lang w:val="en-ZA"/>
+        </w:rPr>
+        <w:t>(Grid Size vs Num Searches vs Search Algorithm</w:t>
+      </w:r>
+      <w:r>
+        <w:rPr>
+          <w:lang w:val="en-ZA"/>
+        </w:rPr>
+        <w:t xml:space="preserve"> speed</w:t>
+      </w:r>
+      <w:r>
+        <w:rPr>
+          <w:lang w:val="en-ZA"/>
+        </w:rPr>
+        <w:t>)</w:t>
+      </w:r>
+    </w:p>
+    <w:p>
+      <w:pPr>
+        <w:rPr>
+          <w:lang w:val="en-ZA"/>
+        </w:rPr>
+      </w:pPr>
+    </w:p>
+    <w:p>
+      <w:pPr>
+        <w:rPr>
+          <w:lang w:val="en-ZA"/>
+        </w:rPr>
+      </w:pPr>
+      <w:r>
+        <w:rPr>
+          <w:lang w:val="en-ZA"/>
+        </w:rPr>
+        <w:t>Discussion:</w:t>
+      </w:r>
+    </w:p>
+    <w:p>
+      <w:pPr>
+        <w:rPr>
+          <w:lang w:val="en-ZA"/>
+        </w:rPr>
+      </w:pPr>
+      <w:r>
+        <w:rPr>
+          <w:lang w:val="en-ZA"/>
+        </w:rPr>
+        <w:t>Conclusion</w:t>
+      </w:r>
     </w:p>
     <w:sectPr>
       <w:pgSz w:w="12240" w:h="15840"/>

</xml_diff>

<commit_message>
added report and book of results
</commit_message>
<xml_diff>
--- a/Report.docx
+++ b/Report.docx
@@ -245,26 +245,292 @@
         <w:rPr>
           <w:lang w:val="en-ZA"/>
         </w:rPr>
-        <w:t>(optimisations)</w:t>
-      </w:r>
-    </w:p>
-    <w:p>
-      <w:pPr>
-        <w:rPr>
-          <w:lang w:val="en-ZA"/>
-        </w:rPr>
-      </w:pPr>
-    </w:p>
-    <w:p>
-      <w:pPr>
-        <w:rPr>
-          <w:lang w:val="en-ZA"/>
-        </w:rPr>
-      </w:pPr>
-      <w:r>
-        <w:rPr>
-          <w:lang w:val="en-ZA"/>
-        </w:rPr>
+        <w:t xml:space="preserve">My parallelization approach to the assignment was to divide up the searching for the minimum point of a function to different CPU threads. The amount of work a CPU thread would do was tested to find the best sequential cutoff point by running a wide range of x and y minimums and maximums, a </w:t>
+      </w:r>
+      <w:r>
+        <w:rPr>
+          <w:lang w:val="en-ZA"/>
+        </w:rPr>
+        <w:t>number</w:t>
+      </w:r>
+      <w:r>
+        <w:rPr>
+          <w:lang w:val="en-ZA"/>
+        </w:rPr>
+        <w:t xml:space="preserve"> of </w:t>
+      </w:r>
+      <w:r>
+        <w:rPr>
+          <w:lang w:val="en-ZA"/>
+        </w:rPr>
+        <w:t xml:space="preserve">different amounts of </w:t>
+      </w:r>
+      <w:r>
+        <w:rPr>
+          <w:lang w:val="en-ZA"/>
+        </w:rPr>
+        <w:t>columns and rows</w:t>
+      </w:r>
+      <w:r>
+        <w:rPr>
+          <w:lang w:val="en-ZA"/>
+        </w:rPr>
+        <w:t>, and of course different search densities.</w:t>
+      </w:r>
+      <w:r>
+        <w:rPr>
+          <w:lang w:val="en-ZA"/>
+        </w:rPr>
+        <w:t xml:space="preserve"> All of this raw data was interpreted and the best cutoff point was chosen before running the same set of tests on the Rosenbrock function of terrain, to determine accuracy.</w:t>
+      </w:r>
+      <w:r>
+        <w:rPr>
+          <w:lang w:val="en-ZA"/>
+        </w:rPr>
+        <w:t xml:space="preserve"> This was all done by a function within a separate</w:t>
+      </w:r>
+      <w:r>
+        <w:rPr>
+          <w:lang w:val="en-ZA"/>
+        </w:rPr>
+        <w:t xml:space="preserve"> java</w:t>
+      </w:r>
+      <w:r>
+        <w:rPr>
+          <w:lang w:val="en-ZA"/>
+        </w:rPr>
+        <w:t xml:space="preserve"> testing class for both the serial and parallelized versions on different machines</w:t>
+      </w:r>
+      <w:r>
+        <w:rPr>
+          <w:lang w:val="en-ZA"/>
+        </w:rPr>
+        <w:t xml:space="preserve"> in order to have plenty of data for more conclusive results</w:t>
+      </w:r>
+    </w:p>
+    <w:p>
+      <w:pPr>
+        <w:rPr>
+          <w:lang w:val="en-ZA"/>
+        </w:rPr>
+      </w:pPr>
+      <w:r>
+        <w:rPr>
+          <w:lang w:val="en-ZA"/>
+        </w:rPr>
+        <w:t>The sets used for testing were:</w:t>
+      </w:r>
+    </w:p>
+    <w:p>
+      <w:pPr>
+        <w:rPr>
+          <w:lang w:val="en-ZA"/>
+        </w:rPr>
+      </w:pPr>
+      <w:r>
+        <w:rPr>
+          <w:lang w:val="en-ZA"/>
+        </w:rPr>
+        <w:t>Rows and Columns: 10,100,1000 and 5000</w:t>
+      </w:r>
+    </w:p>
+    <w:p>
+      <w:pPr>
+        <w:rPr>
+          <w:lang w:val="en-ZA"/>
+        </w:rPr>
+      </w:pPr>
+      <w:r>
+        <w:rPr>
+          <w:lang w:val="en-ZA"/>
+        </w:rPr>
+        <w:t>Grid sizes: 10, 100, 1000 and 5000, which had the maximums as positive numbers and minimums as negative numbers.</w:t>
+      </w:r>
+    </w:p>
+    <w:p>
+      <w:pPr>
+        <w:rPr>
+          <w:lang w:val="en-ZA"/>
+        </w:rPr>
+      </w:pPr>
+      <w:r>
+        <w:rPr>
+          <w:lang w:val="en-ZA"/>
+        </w:rPr>
+        <w:t>Search densities: 0.1,0.2,0.3 … 0.9,1</w:t>
+      </w:r>
+    </w:p>
+    <w:p>
+      <w:pPr>
+        <w:rPr>
+          <w:lang w:val="en-ZA"/>
+        </w:rPr>
+      </w:pPr>
+      <w:r>
+        <w:rPr>
+          <w:lang w:val="en-ZA"/>
+        </w:rPr>
+        <w:t>And sequential cutoffs (which in this case, was the number of points allocated to a thread)</w:t>
+      </w:r>
+      <w:r>
+        <w:rPr>
+          <w:lang w:val="en-ZA"/>
+        </w:rPr>
+        <w:t>:</w:t>
+      </w:r>
+    </w:p>
+    <w:p>
+      <w:pPr>
+        <w:rPr>
+          <w:lang w:val="en-ZA"/>
+        </w:rPr>
+      </w:pPr>
+      <w:r>
+        <w:rPr>
+          <w:lang w:val="en-ZA"/>
+        </w:rPr>
+        <w:t>10,100,1000,10000,100000,1</w:t>
+      </w:r>
+      <w:r>
+        <w:rPr>
+          <w:lang w:val="en-ZA"/>
+        </w:rPr>
+        <w:t>00000</w:t>
+      </w:r>
+      <w:r>
+        <w:rPr>
+          <w:lang w:val="en-ZA"/>
+        </w:rPr>
+        <w:t>0</w:t>
+      </w:r>
+    </w:p>
+    <w:p>
+      <w:pPr>
+        <w:rPr>
+          <w:lang w:val="en-ZA"/>
+        </w:rPr>
+      </w:pPr>
+    </w:p>
+    <w:p>
+      <w:pPr>
+        <w:rPr>
+          <w:lang w:val="en-ZA"/>
+        </w:rPr>
+      </w:pPr>
+      <w:r>
+        <w:rPr>
+          <w:lang w:val="en-ZA"/>
+        </w:rPr>
+        <w:t xml:space="preserve">Every possible combination of the above sets was tested for the parallelized version of the program, it was tested once with the </w:t>
+      </w:r>
+      <w:r>
+        <w:rPr>
+          <w:lang w:val="en-ZA"/>
+        </w:rPr>
+        <w:t>Rosenbrock</w:t>
+      </w:r>
+      <w:r>
+        <w:rPr>
+          <w:lang w:val="en-ZA"/>
+        </w:rPr>
+        <w:t xml:space="preserve"> function with the best cutoff on all 3 machines used for testing, and all machines also were tested with the serial version too.</w:t>
+      </w:r>
+    </w:p>
+    <w:p>
+      <w:pPr>
+        <w:rPr>
+          <w:lang w:val="en-ZA"/>
+        </w:rPr>
+      </w:pPr>
+    </w:p>
+    <w:p>
+      <w:pPr>
+        <w:rPr>
+          <w:lang w:val="en-ZA"/>
+        </w:rPr>
+      </w:pPr>
+    </w:p>
+    <w:p>
+      <w:pPr>
+        <w:rPr>
+          <w:lang w:val="en-ZA"/>
+        </w:rPr>
+      </w:pPr>
+    </w:p>
+    <w:p>
+      <w:pPr>
+        <w:rPr>
+          <w:lang w:val="en-ZA"/>
+        </w:rPr>
+      </w:pPr>
+    </w:p>
+    <w:p>
+      <w:pPr>
+        <w:rPr>
+          <w:lang w:val="en-ZA"/>
+        </w:rPr>
+      </w:pPr>
+    </w:p>
+    <w:p>
+      <w:pPr>
+        <w:rPr>
+          <w:lang w:val="en-ZA"/>
+        </w:rPr>
+      </w:pPr>
+    </w:p>
+    <w:p>
+      <w:pPr>
+        <w:rPr>
+          <w:lang w:val="en-ZA"/>
+        </w:rPr>
+      </w:pPr>
+    </w:p>
+    <w:p>
+      <w:pPr>
+        <w:rPr>
+          <w:lang w:val="en-ZA"/>
+        </w:rPr>
+      </w:pPr>
+    </w:p>
+    <w:p>
+      <w:pPr>
+        <w:rPr>
+          <w:lang w:val="en-ZA"/>
+        </w:rPr>
+      </w:pPr>
+    </w:p>
+    <w:p>
+      <w:pPr>
+        <w:rPr>
+          <w:lang w:val="en-ZA"/>
+        </w:rPr>
+      </w:pPr>
+    </w:p>
+    <w:p>
+      <w:pPr>
+        <w:rPr>
+          <w:lang w:val="en-ZA"/>
+        </w:rPr>
+      </w:pPr>
+    </w:p>
+    <w:p>
+      <w:pPr>
+        <w:rPr>
+          <w:lang w:val="en-ZA"/>
+        </w:rPr>
+      </w:pPr>
+    </w:p>
+    <w:p>
+      <w:pPr>
+        <w:rPr>
+          <w:lang w:val="en-ZA"/>
+        </w:rPr>
+      </w:pPr>
+      <w:r>
+        <w:rPr>
+          <w:lang w:val="en-ZA"/>
+        </w:rPr>
+        <w:lastRenderedPageBreak/>
         <w:t>Validation:</w:t>
       </w:r>
     </w:p>
@@ -278,19 +544,231 @@
         <w:rPr>
           <w:lang w:val="en-ZA"/>
         </w:rPr>
-        <w:t>Benchmark:</w:t>
-      </w:r>
-    </w:p>
-    <w:p>
-      <w:pPr>
-        <w:rPr>
-          <w:lang w:val="en-ZA"/>
-        </w:rPr>
-      </w:pPr>
-      <w:r>
-        <w:rPr>
-          <w:lang w:val="en-ZA"/>
-        </w:rPr>
+        <w:t>In order to validate my data, I</w:t>
+      </w:r>
+      <w:r>
+        <w:rPr>
+          <w:lang w:val="en-ZA"/>
+        </w:rPr>
+        <w:t xml:space="preserve"> compared my results with that of the Serial Algorithm for all cutoffs on all machines and the general consensus was that it was as accurate as the serial algorithm</w:t>
+      </w:r>
+      <w:r>
+        <w:rPr>
+          <w:lang w:val="en-ZA"/>
+        </w:rPr>
+        <w:t>. The larger the dataset got the less accurate the algorithm became, even with the higher search densit</w:t>
+      </w:r>
+      <w:r>
+        <w:rPr>
+          <w:lang w:val="en-ZA"/>
+        </w:rPr>
+        <w:t>ies</w:t>
+      </w:r>
+      <w:r>
+        <w:rPr>
+          <w:lang w:val="en-ZA"/>
+        </w:rPr>
+        <w:t>.</w:t>
+      </w:r>
+      <w:r>
+        <w:rPr>
+          <w:lang w:val="en-ZA"/>
+        </w:rPr>
+        <w:t xml:space="preserve"> (10000 rosenbrock issue)</w:t>
+      </w:r>
+      <w:r>
+        <w:rPr>
+          <w:lang w:val="en-ZA"/>
+        </w:rPr>
+        <w:t xml:space="preserve"> (How did I benchmark the program)</w:t>
+      </w:r>
+    </w:p>
+    <w:p>
+      <w:pPr>
+        <w:rPr>
+          <w:lang w:val="en-ZA"/>
+        </w:rPr>
+      </w:pPr>
+    </w:p>
+    <w:p>
+      <w:pPr>
+        <w:rPr>
+          <w:lang w:val="en-ZA"/>
+        </w:rPr>
+      </w:pPr>
+    </w:p>
+    <w:p>
+      <w:pPr>
+        <w:rPr>
+          <w:lang w:val="en-ZA"/>
+        </w:rPr>
+      </w:pPr>
+    </w:p>
+    <w:p>
+      <w:pPr>
+        <w:rPr>
+          <w:lang w:val="en-ZA"/>
+        </w:rPr>
+      </w:pPr>
+    </w:p>
+    <w:p>
+      <w:pPr>
+        <w:rPr>
+          <w:lang w:val="en-ZA"/>
+        </w:rPr>
+      </w:pPr>
+    </w:p>
+    <w:p>
+      <w:pPr>
+        <w:rPr>
+          <w:lang w:val="en-ZA"/>
+        </w:rPr>
+      </w:pPr>
+    </w:p>
+    <w:p>
+      <w:pPr>
+        <w:rPr>
+          <w:lang w:val="en-ZA"/>
+        </w:rPr>
+      </w:pPr>
+    </w:p>
+    <w:p>
+      <w:pPr>
+        <w:rPr>
+          <w:lang w:val="en-ZA"/>
+        </w:rPr>
+      </w:pPr>
+    </w:p>
+    <w:p>
+      <w:pPr>
+        <w:rPr>
+          <w:lang w:val="en-ZA"/>
+        </w:rPr>
+      </w:pPr>
+    </w:p>
+    <w:p>
+      <w:pPr>
+        <w:rPr>
+          <w:lang w:val="en-ZA"/>
+        </w:rPr>
+      </w:pPr>
+    </w:p>
+    <w:p>
+      <w:pPr>
+        <w:rPr>
+          <w:lang w:val="en-ZA"/>
+        </w:rPr>
+      </w:pPr>
+    </w:p>
+    <w:p>
+      <w:pPr>
+        <w:rPr>
+          <w:lang w:val="en-ZA"/>
+        </w:rPr>
+      </w:pPr>
+    </w:p>
+    <w:p>
+      <w:pPr>
+        <w:rPr>
+          <w:lang w:val="en-ZA"/>
+        </w:rPr>
+      </w:pPr>
+    </w:p>
+    <w:p>
+      <w:pPr>
+        <w:rPr>
+          <w:lang w:val="en-ZA"/>
+        </w:rPr>
+      </w:pPr>
+    </w:p>
+    <w:p>
+      <w:pPr>
+        <w:rPr>
+          <w:lang w:val="en-ZA"/>
+        </w:rPr>
+      </w:pPr>
+    </w:p>
+    <w:p>
+      <w:pPr>
+        <w:rPr>
+          <w:lang w:val="en-ZA"/>
+        </w:rPr>
+      </w:pPr>
+    </w:p>
+    <w:p>
+      <w:pPr>
+        <w:rPr>
+          <w:lang w:val="en-ZA"/>
+        </w:rPr>
+      </w:pPr>
+    </w:p>
+    <w:p>
+      <w:pPr>
+        <w:rPr>
+          <w:lang w:val="en-ZA"/>
+        </w:rPr>
+      </w:pPr>
+    </w:p>
+    <w:p>
+      <w:pPr>
+        <w:rPr>
+          <w:lang w:val="en-ZA"/>
+        </w:rPr>
+      </w:pPr>
+    </w:p>
+    <w:p>
+      <w:pPr>
+        <w:rPr>
+          <w:lang w:val="en-ZA"/>
+        </w:rPr>
+      </w:pPr>
+    </w:p>
+    <w:p>
+      <w:pPr>
+        <w:rPr>
+          <w:lang w:val="en-ZA"/>
+        </w:rPr>
+      </w:pPr>
+    </w:p>
+    <w:p>
+      <w:pPr>
+        <w:rPr>
+          <w:lang w:val="en-ZA"/>
+        </w:rPr>
+      </w:pPr>
+    </w:p>
+    <w:p>
+      <w:pPr>
+        <w:rPr>
+          <w:lang w:val="en-ZA"/>
+        </w:rPr>
+      </w:pPr>
+    </w:p>
+    <w:p>
+      <w:pPr>
+        <w:rPr>
+          <w:lang w:val="en-ZA"/>
+        </w:rPr>
+      </w:pPr>
+    </w:p>
+    <w:p>
+      <w:pPr>
+        <w:rPr>
+          <w:lang w:val="en-ZA"/>
+        </w:rPr>
+      </w:pPr>
+    </w:p>
+    <w:p>
+      <w:pPr>
+        <w:rPr>
+          <w:lang w:val="en-ZA"/>
+        </w:rPr>
+      </w:pPr>
+      <w:r>
+        <w:rPr>
+          <w:lang w:val="en-ZA"/>
+        </w:rPr>
+        <w:lastRenderedPageBreak/>
         <w:t>Systems tested on:</w:t>
       </w:r>
     </w:p>
@@ -304,8 +782,58 @@
         <w:rPr>
           <w:lang w:val="en-ZA"/>
         </w:rPr>
-        <w:t>Difficulties:</w:t>
-      </w:r>
+        <w:t>I tested my algorithm on my own personal desktop computer in an ubuntu VM running x86 architecture, I tested it on my MacBook air which is ARM based, and I also tested it on the university’s nightmare server.</w:t>
+      </w:r>
+      <w:r>
+        <w:rPr>
+          <w:lang w:val="en-ZA"/>
+        </w:rPr>
+        <w:t xml:space="preserve"> There were no issues in testing the algorithm in batches, however </w:t>
+      </w:r>
+      <w:r>
+        <w:rPr>
+          <w:lang w:val="en-ZA"/>
+        </w:rPr>
+        <w:t xml:space="preserve">when testing different sequential cut-offs, there was an issue where the program would run out of memory on my laptop. </w:t>
+      </w:r>
+      <w:r>
+        <w:rPr>
+          <w:highlight w:val="yellow"/>
+          <w:lang w:val="en-ZA"/>
+        </w:rPr>
+        <w:t>(not sure why this is)</w:t>
+      </w:r>
+      <w:r>
+        <w:rPr>
+          <w:lang w:val="en-ZA"/>
+        </w:rPr>
+        <w:t xml:space="preserve"> (Any othe</w:t>
+      </w:r>
+      <w:r>
+        <w:rPr>
+          <w:lang w:val="en-ZA"/>
+        </w:rPr>
+        <w:t>r</w:t>
+      </w:r>
+      <w:r>
+        <w:rPr>
+          <w:lang w:val="en-ZA"/>
+        </w:rPr>
+        <w:t xml:space="preserve"> difficulties)</w:t>
+      </w:r>
+      <w:r>
+        <w:rPr>
+          <w:lang w:val="en-ZA"/>
+        </w:rPr>
+        <w:t xml:space="preserve"> It was also found that 10,000 was the best sequential cutoff for all machines</w:t>
+      </w:r>
+    </w:p>
+    <w:p>
+      <w:pPr>
+        <w:rPr>
+          <w:lang w:val="en-ZA"/>
+        </w:rPr>
+      </w:pPr>
     </w:p>
     <w:p>
       <w:pPr>
@@ -365,6 +893,13 @@
           <w:lang w:val="en-ZA"/>
         </w:rPr>
       </w:pPr>
+    </w:p>
+    <w:p>
+      <w:pPr>
+        <w:rPr>
+          <w:lang w:val="en-ZA"/>
+        </w:rPr>
+      </w:pPr>
       <w:r>
         <w:rPr>
           <w:lang w:val="en-ZA"/>
@@ -383,6 +918,44 @@
           <w:lang w:val="en-ZA"/>
         </w:rPr>
         <w:t>Conclusion</w:t>
+      </w:r>
+      <w:r>
+        <w:rPr>
+          <w:lang w:val="en-ZA"/>
+        </w:rPr>
+        <w:t>:</w:t>
+      </w:r>
+    </w:p>
+    <w:p>
+      <w:pPr>
+        <w:rPr>
+          <w:lang w:val="en-ZA"/>
+        </w:rPr>
+      </w:pPr>
+      <w:r>
+        <w:rPr>
+          <w:lang w:val="en-ZA"/>
+        </w:rPr>
+        <w:t>GIT LOG:</w:t>
+      </w:r>
+    </w:p>
+    <w:p>
+      <w:pPr>
+        <w:rPr>
+          <w:lang w:val="en-ZA"/>
+        </w:rPr>
+      </w:pPr>
+      <w:r>
+        <w:rPr>
+          <w:lang w:val="en-ZA"/>
+        </w:rPr>
+        <w:t xml:space="preserve">LINK </w:t>
+      </w:r>
+      <w:r>
+        <w:rPr>
+          <w:lang w:val="en-ZA"/>
+        </w:rPr>
+        <w:t>RAW DATA HERE:</w:t>
       </w:r>
     </w:p>
     <w:sectPr>

</xml_diff>